<commit_message>
added some changes 13.12
</commit_message>
<xml_diff>
--- a/registration form/form_note.docx
+++ b/registration form/form_note.docx
@@ -254,6 +254,7 @@
         <w:t xml:space="preserve">As the form will have three distinct </w:t>
       </w:r>
       <w:proofErr w:type="spellStart"/>
+      <w:proofErr w:type="gramStart"/>
       <w:r>
         <w:rPr>
           <w:rFonts w:ascii="Arial" w:hAnsi="Arial" w:cs="Arial"/>
@@ -265,6 +266,7 @@
         <w:t>sections,add</w:t>
       </w:r>
       <w:proofErr w:type="spellEnd"/>
+      <w:proofErr w:type="gramEnd"/>
       <w:r>
         <w:rPr>
           <w:rFonts w:ascii="Arial" w:hAnsi="Arial" w:cs="Arial"/>
@@ -315,6 +317,18 @@
         </w:rPr>
         <w:t> element.</w:t>
       </w:r>
+    </w:p>
+    <w:p>
+      <w:pPr>
+        <w:pStyle w:val="ListParagraph"/>
+        <w:rPr>
+          <w:rFonts w:ascii="Arial" w:hAnsi="Arial" w:cs="Arial"/>
+          <w:color w:val="1B1B32"/>
+          <w:sz w:val="27"/>
+          <w:szCs w:val="27"/>
+          <w:shd w:val="clear" w:color="auto" w:fill="F5F6F7"/>
+        </w:rPr>
+      </w:pPr>
     </w:p>
     <w:p>
       <w:pPr>
@@ -1031,7 +1045,16 @@
           <w:sz w:val="27"/>
           <w:szCs w:val="27"/>
         </w:rPr>
-        <w:t> and a </w:t>
+        <w:t xml:space="preserve"> and </w:t>
+      </w:r>
+      <w:proofErr w:type="gramStart"/>
+      <w:r>
+        <w:rPr>
+          <w:rFonts w:ascii="Arial" w:hAnsi="Arial" w:cs="Arial"/>
+          <w:sz w:val="27"/>
+          <w:szCs w:val="27"/>
+        </w:rPr>
+        <w:t>a </w:t>
       </w:r>
       <w:r>
         <w:rPr>
@@ -1039,6 +1062,7 @@
         </w:rPr>
         <w:t>.</w:t>
       </w:r>
+      <w:proofErr w:type="gramEnd"/>
       <w:r>
         <w:rPr>
           <w:rFonts w:ascii="Arial" w:hAnsi="Arial" w:cs="Arial"/>
@@ -1224,7 +1248,25 @@
           <w:sz w:val="27"/>
           <w:szCs w:val="27"/>
         </w:rPr>
-        <w:t>o make the form more interactive, add the </w:t>
+        <w:t xml:space="preserve">o </w:t>
+      </w:r>
+      <w:proofErr w:type="gramStart"/>
+      <w:r>
+        <w:rPr>
+          <w:rFonts w:ascii="Arial" w:hAnsi="Arial" w:cs="Arial"/>
+          <w:sz w:val="27"/>
+          <w:szCs w:val="27"/>
+        </w:rPr>
+        <w:t>make</w:t>
+      </w:r>
+      <w:proofErr w:type="gramEnd"/>
+      <w:r>
+        <w:rPr>
+          <w:rFonts w:ascii="Arial" w:hAnsi="Arial" w:cs="Arial"/>
+          <w:sz w:val="27"/>
+          <w:szCs w:val="27"/>
+        </w:rPr>
+        <w:t xml:space="preserve"> the form more interactive, add the </w:t>
       </w:r>
       <w:r>
         <w:rPr>
@@ -1828,7 +1870,21 @@
         <w:rPr>
           <w:rStyle w:val="HTMLCode"/>
         </w:rPr>
-        <w:t>[a-z0-5]{8,}</w:t>
+        <w:t>[a-z0-</w:t>
+      </w:r>
+      <w:proofErr w:type="gramStart"/>
+      <w:r>
+        <w:rPr>
+          <w:rStyle w:val="HTMLCode"/>
+        </w:rPr>
+        <w:t>5]{</w:t>
+      </w:r>
+      <w:proofErr w:type="gramEnd"/>
+      <w:r>
+        <w:rPr>
+          <w:rStyle w:val="HTMLCode"/>
+        </w:rPr>
+        <w:t>8,}</w:t>
       </w:r>
     </w:p>
     <w:p>
@@ -2855,6 +2911,7 @@
         </w:rPr>
         <w:t>&gt;&lt;</w:t>
       </w:r>
+      <w:proofErr w:type="gramStart"/>
       <w:r>
         <w:rPr>
           <w:rFonts w:ascii="Courier New" w:eastAsia="Times New Roman" w:hAnsi="Courier New" w:cs="Courier New"/>
@@ -2885,6 +2942,7 @@
         </w:rPr>
         <w:t>name</w:t>
       </w:r>
+      <w:proofErr w:type="gramEnd"/>
       <w:r>
         <w:rPr>
           <w:rFonts w:ascii="Courier New" w:eastAsia="Times New Roman" w:hAnsi="Courier New" w:cs="Courier New"/>
@@ -3088,7 +3146,14 @@
         <w:rPr>
           <w:rStyle w:val="HTMLCode"/>
         </w:rPr>
-        <w:t>Upload a profile picture: </w:t>
+        <w:t>Upload a profile picture</w:t>
+      </w:r>
+      <w:proofErr w:type="gramStart"/>
+      <w:r>
+        <w:rPr>
+          <w:rStyle w:val="HTMLCode"/>
+        </w:rPr>
+        <w:t>: </w:t>
       </w:r>
       <w:r>
         <w:rPr>
@@ -3096,7 +3161,16 @@
           <w:sz w:val="27"/>
           <w:szCs w:val="27"/>
         </w:rPr>
-        <w:t>, and add an </w:t>
+        <w:t>,</w:t>
+      </w:r>
+      <w:proofErr w:type="gramEnd"/>
+      <w:r>
+        <w:rPr>
+          <w:rFonts w:ascii="Lato" w:hAnsi="Lato"/>
+          <w:sz w:val="27"/>
+          <w:szCs w:val="27"/>
+        </w:rPr>
+        <w:t xml:space="preserve"> and add an </w:t>
       </w:r>
       <w:r>
         <w:rPr>
@@ -3851,6 +3925,7 @@
           <w:lang w:eastAsia="en-IN"/>
         </w:rPr>
       </w:pPr>
+      <w:proofErr w:type="gramStart"/>
       <w:r>
         <w:rPr>
           <w:rFonts w:ascii="Consolas" w:eastAsia="Times New Roman" w:hAnsi="Consolas" w:cs="Courier New"/>
@@ -3859,7 +3934,18 @@
           <w:szCs w:val="27"/>
           <w:lang w:eastAsia="en-IN"/>
         </w:rPr>
-        <w:t>p:last-of-type</w:t>
+        <w:t>p:last</w:t>
+      </w:r>
+      <w:proofErr w:type="gramEnd"/>
+      <w:r>
+        <w:rPr>
+          <w:rFonts w:ascii="Consolas" w:eastAsia="Times New Roman" w:hAnsi="Consolas" w:cs="Courier New"/>
+          <w:color w:val="008040"/>
+          <w:sz w:val="27"/>
+          <w:szCs w:val="27"/>
+          <w:lang w:eastAsia="en-IN"/>
+        </w:rPr>
+        <w:t>-of-type</w:t>
       </w:r>
       <w:r>
         <w:rPr>
@@ -3981,7 +4067,13 @@
           <w:sz w:val="27"/>
           <w:szCs w:val="27"/>
         </w:rPr>
-        <w:t xml:space="preserve">If </w:t>
+        <w:t>If you want the </w:t>
+      </w:r>
+      <w:r>
+        <w:rPr>
+          <w:rStyle w:val="HTMLCode"/>
+        </w:rPr>
+        <w:t>input</w:t>
       </w:r>
       <w:r>
         <w:rPr>
@@ -3989,13 +4081,13 @@
           <w:sz w:val="27"/>
           <w:szCs w:val="27"/>
         </w:rPr>
-        <w:t>you want the </w:t>
-      </w:r>
-      <w:r>
-        <w:rPr>
-          <w:rStyle w:val="HTMLCode"/>
-        </w:rPr>
-        <w:t>input</w:t>
+        <w:t> and </w:t>
+      </w:r>
+      <w:r>
+        <w:rPr>
+          <w:rStyle w:val="HTMLCode"/>
+        </w:rPr>
+        <w:t>label</w:t>
       </w:r>
       <w:r>
         <w:rPr>
@@ -4003,48 +4095,28 @@
           <w:sz w:val="27"/>
           <w:szCs w:val="27"/>
         </w:rPr>
-        <w:t> and </w:t>
-      </w:r>
-      <w:r>
-        <w:rPr>
-          <w:rStyle w:val="HTMLCode"/>
-        </w:rPr>
-        <w:t>label</w:t>
-      </w:r>
+        <w:t xml:space="preserve"> text to appear on the same </w:t>
+      </w:r>
+      <w:proofErr w:type="spellStart"/>
+      <w:proofErr w:type="gramStart"/>
       <w:r>
         <w:rPr>
           <w:rFonts w:ascii="Lato" w:hAnsi="Lato"/>
           <w:sz w:val="27"/>
           <w:szCs w:val="27"/>
         </w:rPr>
-        <w:t xml:space="preserve"> text to appear on the same </w:t>
-      </w:r>
-      <w:proofErr w:type="spellStart"/>
+        <w:t>line,s</w:t>
+      </w:r>
       <w:r>
         <w:rPr>
           <w:rFonts w:ascii="Lato" w:hAnsi="Lato"/>
           <w:sz w:val="27"/>
           <w:szCs w:val="27"/>
         </w:rPr>
-        <w:t>line</w:t>
-      </w:r>
-      <w:r>
-        <w:rPr>
-          <w:rFonts w:ascii="Lato" w:hAnsi="Lato"/>
-          <w:sz w:val="27"/>
-          <w:szCs w:val="27"/>
-        </w:rPr>
-        <w:t>,s</w:t>
-      </w:r>
-      <w:r>
-        <w:rPr>
-          <w:rFonts w:ascii="Lato" w:hAnsi="Lato"/>
-          <w:sz w:val="27"/>
-          <w:szCs w:val="27"/>
-        </w:rPr>
         <w:t>tart</w:t>
       </w:r>
       <w:proofErr w:type="spellEnd"/>
+      <w:proofErr w:type="gramEnd"/>
       <w:r>
         <w:rPr>
           <w:rFonts w:ascii="Lato" w:hAnsi="Lato"/>
@@ -4118,26 +4190,20 @@
           <w:sz w:val="27"/>
           <w:szCs w:val="27"/>
         </w:rPr>
-        <w:t>I</w:t>
-      </w:r>
+        <w:t xml:space="preserve">Instead of giving margin </w:t>
+      </w:r>
+      <w:proofErr w:type="spellStart"/>
+      <w:proofErr w:type="gramStart"/>
       <w:r>
         <w:rPr>
           <w:rFonts w:ascii="Lato" w:hAnsi="Lato"/>
           <w:sz w:val="27"/>
           <w:szCs w:val="27"/>
         </w:rPr>
-        <w:t xml:space="preserve">nstead of giving margin </w:t>
-      </w:r>
-      <w:proofErr w:type="spellStart"/>
-      <w:r>
-        <w:rPr>
-          <w:rFonts w:ascii="Lato" w:hAnsi="Lato"/>
-          <w:sz w:val="27"/>
-          <w:szCs w:val="27"/>
-        </w:rPr>
         <w:t>top,margin</w:t>
       </w:r>
       <w:proofErr w:type="spellEnd"/>
+      <w:proofErr w:type="gramEnd"/>
       <w:r>
         <w:rPr>
           <w:rFonts w:ascii="Lato" w:hAnsi="Lato"/>

</xml_diff>